<commit_message>
updated WBS and presentation
</commit_message>
<xml_diff>
--- a/Requirements.docx
+++ b/Requirements.docx
@@ -115,8 +115,19 @@
         </w:numPr>
       </w:pPr>
       <w:r>
-        <w:t>System shall be able to establish link with remote access computer.</w:t>
-      </w:r>
+        <w:t>System shall be able to establish l</w:t>
+      </w:r>
+      <w:r>
+        <w:t xml:space="preserve">ink with remote access computer </w:t>
+      </w:r>
+      <w:bookmarkStart w:id="0" w:name="_GoBack"/>
+      <w:r>
+        <w:t>using SpaceX NAP</w:t>
+      </w:r>
+      <w:r>
+        <w:t>.</w:t>
+      </w:r>
+      <w:bookmarkEnd w:id="0"/>
     </w:p>
     <w:p>
       <w:pPr>
@@ -460,8 +471,6 @@
       <w:r>
         <w:t>ems and monitor their condition in real time.</w:t>
       </w:r>
-      <w:bookmarkStart w:id="0" w:name="_GoBack"/>
-      <w:bookmarkEnd w:id="0"/>
     </w:p>
     <w:p>
       <w:pPr>

</xml_diff>

<commit_message>
Added a revised hardware conceptual design, edited the powerpoints and requirements to include info about heat dissipation and budget
</commit_message>
<xml_diff>
--- a/Requirements.docx
+++ b/Requirements.docx
@@ -58,17 +58,8 @@
           <w:sz w:val="28"/>
           <w:szCs w:val="28"/>
         </w:rPr>
-        <w:t xml:space="preserve">Test Engineer: Sam </w:t>
-      </w:r>
-      <w:proofErr w:type="spellStart"/>
-      <w:r>
-        <w:rPr>
-          <w:sz w:val="28"/>
-          <w:szCs w:val="28"/>
-        </w:rPr>
-        <w:t>Pangestu</w:t>
-      </w:r>
-      <w:proofErr w:type="spellEnd"/>
+        <w:t>Test Engineer: Sam Pangestu</w:t>
+      </w:r>
     </w:p>
     <w:p>
       <w:pPr>
@@ -118,16 +109,11 @@
         <w:t>System shall be able to establish l</w:t>
       </w:r>
       <w:r>
-        <w:t xml:space="preserve">ink with remote access computer </w:t>
-      </w:r>
-      <w:bookmarkStart w:id="0" w:name="_GoBack"/>
-      <w:r>
-        <w:t>using SpaceX NAP</w:t>
+        <w:t>ink with remote access computer using SpaceX NAP</w:t>
       </w:r>
       <w:r>
         <w:t>.</w:t>
       </w:r>
-      <w:bookmarkEnd w:id="0"/>
     </w:p>
     <w:p>
       <w:pPr>
@@ -451,6 +437,32 @@
         <w:t xml:space="preserve"> remain stable at all times after turn on.</w:t>
       </w:r>
     </w:p>
+    <w:p>
+      <w:pPr>
+        <w:pStyle w:val="ListParagraph"/>
+        <w:numPr>
+          <w:ilvl w:val="1"/>
+          <w:numId w:val="1"/>
+        </w:numPr>
+      </w:pPr>
+      <w:bookmarkStart w:id="0" w:name="_GoBack"/>
+      <w:r>
+        <w:t>System shall maintain board temperature below 120</w:t>
+      </w:r>
+      <w:r>
+        <w:rPr>
+          <w:rStyle w:val="tgc"/>
+        </w:rPr>
+        <w:t>°</w:t>
+      </w:r>
+      <w:r>
+        <w:rPr>
+          <w:rStyle w:val="tgc"/>
+        </w:rPr>
+        <w:t xml:space="preserve"> C</w:t>
+      </w:r>
+    </w:p>
+    <w:bookmarkEnd w:id="0"/>
     <w:p>
       <w:pPr>
         <w:pStyle w:val="ListParagraph"/>
@@ -1068,6 +1080,11 @@
       <w:contextualSpacing/>
     </w:pPr>
   </w:style>
+  <w:style w:type="character" w:customStyle="1" w:styleId="tgc">
+    <w:name w:val="_tgc"/>
+    <w:basedOn w:val="DefaultParagraphFont"/>
+    <w:rsid w:val="009A19F8"/>
+  </w:style>
 </w:styles>
 </file>
 

</xml_diff>